<commit_message>
dokumentace -> uzivatelska dokumentace
</commit_message>
<xml_diff>
--- a/documents/PLÁN PROJEKTU.docx
+++ b/documents/PLÁN PROJEKTU.docx
@@ -886,7 +886,10 @@
               </w:numPr>
             </w:pPr>
             <w:r>
-              <w:t>Dokumentace produktu</w:t>
+              <w:t>Uživatelská d</w:t>
+            </w:r>
+            <w:r>
+              <w:t>okumentace produktu</w:t>
             </w:r>
           </w:p>
           <w:p>

</xml_diff>